<commit_message>
Make some final changes
</commit_message>
<xml_diff>
--- a/Prog II Portfolio/Portfolio Prog II.docx
+++ b/Prog II Portfolio/Portfolio Prog II.docx
@@ -285,10 +285,31 @@
           <w:lang w:val="en-US"/>
         </w:rPr>
       </w:pPr>
+      <w:proofErr w:type="spellStart"/>
       <w:r>
         <w:rPr>
           <w:lang w:val="en-US"/>
         </w:rPr>
+        <w:t>Lösung</w:t>
+      </w:r>
+      <w:proofErr w:type="spellEnd"/>
+      <w:r>
+        <w:rPr>
+          <w:lang w:val="en-US"/>
+        </w:rPr>
+        <w:t>:</w:t>
+      </w:r>
+    </w:p>
+    <w:p>
+      <w:pPr>
+        <w:rPr>
+          <w:lang w:val="en-US"/>
+        </w:rPr>
+      </w:pPr>
+      <w:r>
+        <w:rPr>
+          <w:lang w:val="en-US"/>
+        </w:rPr>
         <w:t>O(n²)</w:t>
       </w:r>
     </w:p>
@@ -304,6 +325,68 @@
         <w:t>Begründung:</w:t>
       </w:r>
     </w:p>
+    <w:p>
+      <w:r>
+        <w:t xml:space="preserve">Der Algorithmus beinhaltet zwei ineinander verschachtelte </w:t>
+      </w:r>
+      <w:proofErr w:type="spellStart"/>
+      <w:r>
+        <w:t>For</w:t>
+      </w:r>
+      <w:proofErr w:type="spellEnd"/>
+      <w:r>
+        <w:t xml:space="preserve">-Schleifen. </w:t>
+      </w:r>
+      <w:r>
+        <w:t xml:space="preserve">In der ersten </w:t>
+      </w:r>
+      <w:proofErr w:type="spellStart"/>
+      <w:r>
+        <w:t>For</w:t>
+      </w:r>
+      <w:proofErr w:type="spellEnd"/>
+      <w:r>
+        <w:t>-Schleife wird jedes Element des Arrays</w:t>
+      </w:r>
+      <w:r>
+        <w:t xml:space="preserve"> betrachtet</w:t>
+      </w:r>
+      <w:r>
+        <w:t>, wodurch sie eine Zeitkomplexität von O(n)</w:t>
+      </w:r>
+      <w:r>
+        <w:t xml:space="preserve"> aufweist</w:t>
+      </w:r>
+      <w:r>
+        <w:t>.</w:t>
+      </w:r>
+      <w:r>
+        <w:t xml:space="preserve"> In der zweiten Schleife wird</w:t>
+      </w:r>
+      <w:r>
+        <w:t xml:space="preserve"> ein</w:t>
+      </w:r>
+      <w:r>
+        <w:t xml:space="preserve"> ausgewählte</w:t>
+      </w:r>
+      <w:r>
+        <w:t>s</w:t>
+      </w:r>
+      <w:r>
+        <w:t xml:space="preserve"> Element mit jedem anderen Element des Arrays verglichen, wodurch sie ebenfalls eine Zeitkomplexität von O(n) aufweist.</w:t>
+      </w:r>
+    </w:p>
+    <w:p>
+      <w:r>
+        <w:t xml:space="preserve">Da die Schleifen ineinander verschachtelt sind, </w:t>
+      </w:r>
+      <w:r>
+        <w:t>+</w:t>
+      </w:r>
+      <w:r>
+        <w:t>läuft die innere Schleife n*n-Mal durch, wodurch die Zeitkomplexität des Algorithmus insgesamt O(n) * O(n) = O(n²) beträgt.</w:t>
+      </w:r>
+    </w:p>
     <w:p/>
     <w:p>
       <w:pPr>
@@ -571,13 +654,7 @@
       </w:r>
       <w:proofErr w:type="spellStart"/>
       <w:r>
-        <w:t>f</w:t>
-      </w:r>
-      <w:r>
-        <w:t>Global</w:t>
-      </w:r>
-      <w:r>
-        <w:t>Goal</w:t>
+        <w:t>fGlobalGoal</w:t>
       </w:r>
       <w:proofErr w:type="spellEnd"/>
       <w:r>
@@ -597,6 +674,7 @@
         <w:rPr>
           <w:b/>
         </w:rPr>
+        <w:lastRenderedPageBreak/>
         <w:t>K</w:t>
       </w:r>
       <w:r>
@@ -712,19 +790,528 @@
         <w:t xml:space="preserve"> / Für Aufgabe: Füllt das Inventar mit Gegenständen</w:t>
       </w:r>
     </w:p>
+    <w:p>
+      <w:pPr>
+        <w:ind w:left="2124" w:hanging="2124"/>
+      </w:pPr>
+      <w:r>
+        <w:rPr>
+          <w:b/>
+        </w:rPr>
+        <w:t xml:space="preserve">Anmerkung: </w:t>
+      </w:r>
+      <w:r>
+        <w:rPr>
+          <w:b/>
+        </w:rPr>
+        <w:tab/>
+      </w:r>
+      <w:r>
+        <w:rPr>
+          <w:b/>
+        </w:rPr>
+        <w:tab/>
+      </w:r>
+      <w:r>
+        <w:t xml:space="preserve">Mit dem Inventar wird primär </w:t>
+      </w:r>
+      <w:r>
+        <w:t>über</w:t>
+      </w:r>
+      <w:r>
+        <w:t xml:space="preserve"> </w:t>
+      </w:r>
+      <w:r>
+        <w:t>die</w:t>
+      </w:r>
+      <w:r>
+        <w:t xml:space="preserve"> Maus interagiert</w:t>
+      </w:r>
+      <w:r>
+        <w:br/>
+        <w:t xml:space="preserve">           </w:t>
+      </w:r>
+      <w:proofErr w:type="gramStart"/>
+      <w:r>
+        <w:t xml:space="preserve">   (</w:t>
+      </w:r>
+      <w:proofErr w:type="gramEnd"/>
+      <w:r>
+        <w:t>Item-Slots können angeklickt werden)</w:t>
+      </w:r>
+      <w:r>
+        <w:t xml:space="preserve"> </w:t>
+      </w:r>
+    </w:p>
     <w:p/>
     <w:p>
       <w:pPr>
         <w:pStyle w:val="berschrift2"/>
       </w:pPr>
       <w:r>
+        <w:t>Aufgabe 1:</w:t>
+      </w:r>
+    </w:p>
+    <w:p/>
+    <w:p>
+      <w:pPr>
+        <w:pStyle w:val="berschrift3"/>
+      </w:pPr>
+      <w:r>
+        <w:t>a)</w:t>
+      </w:r>
+    </w:p>
+    <w:p>
+      <w:pPr>
+        <w:rPr>
+          <w:b/>
+        </w:rPr>
+      </w:pPr>
+      <w:r>
+        <w:rPr>
+          <w:b/>
+        </w:rPr>
+        <w:t>Lösungsort:</w:t>
+      </w:r>
+    </w:p>
+    <w:p>
+      <w:r>
+        <w:t xml:space="preserve">MapManager.cpp, hauptsächlich die </w:t>
+      </w:r>
+      <w:proofErr w:type="spellStart"/>
+      <w:proofErr w:type="gramStart"/>
+      <w:r>
+        <w:t>generateMap</w:t>
+      </w:r>
+      <w:proofErr w:type="spellEnd"/>
+      <w:r>
+        <w:t>(</w:t>
+      </w:r>
+      <w:proofErr w:type="gramEnd"/>
+      <w:r>
+        <w:t>)-Funktion.</w:t>
+      </w:r>
+    </w:p>
+    <w:p>
+      <w:r>
+        <w:t xml:space="preserve">Im Ordner </w:t>
+      </w:r>
+      <w:proofErr w:type="spellStart"/>
+      <w:r>
+        <w:t>src</w:t>
+      </w:r>
+      <w:proofErr w:type="spellEnd"/>
+      <w:r>
+        <w:t>/</w:t>
+      </w:r>
+      <w:proofErr w:type="spellStart"/>
+      <w:r>
+        <w:t>Tiles</w:t>
+      </w:r>
+      <w:proofErr w:type="spellEnd"/>
+      <w:r>
+        <w:t xml:space="preserve"> liegen die verschiedenen </w:t>
+      </w:r>
+      <w:proofErr w:type="spellStart"/>
+      <w:r>
+        <w:t>Tile</w:t>
+      </w:r>
+      <w:proofErr w:type="spellEnd"/>
+      <w:r>
+        <w:t>-Klassen, die für diese Aufgabe verwendet wurden</w:t>
+      </w:r>
+    </w:p>
+    <w:p/>
+    <w:p>
+      <w:pPr>
+        <w:rPr>
+          <w:b/>
+        </w:rPr>
+      </w:pPr>
+      <w:r>
+        <w:rPr>
+          <w:b/>
+        </w:rPr>
+        <w:t>Weitere Informationen:</w:t>
+      </w:r>
+    </w:p>
+    <w:p>
+      <w:r>
+        <w:t xml:space="preserve">Die </w:t>
+      </w:r>
+      <w:proofErr w:type="spellStart"/>
+      <w:r>
+        <w:t>MapManager</w:t>
+      </w:r>
+      <w:proofErr w:type="spellEnd"/>
+      <w:r>
+        <w:t xml:space="preserve">-Klasse wurde von Anfang an so konzipiert, dass Maps automatisch generiert werden. Mithilfe der </w:t>
+      </w:r>
+      <w:proofErr w:type="spellStart"/>
+      <w:proofErr w:type="gramStart"/>
+      <w:r>
+        <w:t>setTile</w:t>
+      </w:r>
+      <w:proofErr w:type="spellEnd"/>
+      <w:r>
+        <w:t>(</w:t>
+      </w:r>
+      <w:proofErr w:type="gramEnd"/>
+      <w:r>
+        <w:t xml:space="preserve">)-Funktion könnten Maps aber auch manuell bearbeitet werden. </w:t>
+      </w:r>
+    </w:p>
+    <w:p/>
+    <w:p>
+      <w:pPr>
+        <w:pStyle w:val="berschrift3"/>
+      </w:pPr>
+      <w:r>
+        <w:t>b)</w:t>
+      </w:r>
+    </w:p>
+    <w:p>
+      <w:pPr>
+        <w:rPr>
+          <w:b/>
+        </w:rPr>
+      </w:pPr>
+      <w:r>
+        <w:rPr>
+          <w:b/>
+        </w:rPr>
+        <w:t>Lösungsort:</w:t>
+      </w:r>
+    </w:p>
+    <w:p>
+      <w:r>
+        <w:t>MapManager.cpp</w:t>
+      </w:r>
+      <w:r>
+        <w:t xml:space="preserve"> in der </w:t>
+      </w:r>
+      <w:proofErr w:type="spellStart"/>
+      <w:proofErr w:type="gramStart"/>
+      <w:r>
+        <w:t>generateMap</w:t>
+      </w:r>
+      <w:proofErr w:type="spellEnd"/>
+      <w:r>
+        <w:t>(</w:t>
+      </w:r>
+      <w:proofErr w:type="gramEnd"/>
+      <w:r>
+        <w:t>)-Funktion</w:t>
+      </w:r>
+      <w:r>
+        <w:t>, etwa</w:t>
+      </w:r>
+      <w:r>
+        <w:t xml:space="preserve"> bis zum Kommentar „Spawn </w:t>
+      </w:r>
+      <w:proofErr w:type="spellStart"/>
+      <w:r>
+        <w:t>chests</w:t>
+      </w:r>
+      <w:proofErr w:type="spellEnd"/>
+      <w:r>
+        <w:t>“.</w:t>
+      </w:r>
+    </w:p>
+    <w:p>
+      <w:pPr>
+        <w:rPr>
+          <w:b/>
+        </w:rPr>
+      </w:pPr>
+      <w:r>
+        <w:rPr>
+          <w:b/>
+        </w:rPr>
+        <w:t>Weitere Informationen:</w:t>
+      </w:r>
+    </w:p>
+    <w:p>
+      <w:r>
+        <w:t>-/-</w:t>
+      </w:r>
+    </w:p>
+    <w:p/>
+    <w:p>
+      <w:pPr>
+        <w:pStyle w:val="berschrift3"/>
+      </w:pPr>
+      <w:r>
+        <w:t>c)</w:t>
+      </w:r>
+    </w:p>
+    <w:p>
+      <w:pPr>
+        <w:rPr>
+          <w:b/>
+        </w:rPr>
+      </w:pPr>
+      <w:r>
+        <w:rPr>
+          <w:b/>
+        </w:rPr>
+        <w:t>Lösungsort:</w:t>
+      </w:r>
+    </w:p>
+    <w:p>
+      <w:proofErr w:type="spellStart"/>
+      <w:r>
+        <w:t>MapManager.h</w:t>
+      </w:r>
+      <w:proofErr w:type="spellEnd"/>
+      <w:r>
+        <w:t xml:space="preserve"> in Form von </w:t>
+      </w:r>
+      <w:proofErr w:type="spellStart"/>
+      <w:proofErr w:type="gramStart"/>
+      <w:r>
+        <w:t>std</w:t>
+      </w:r>
+      <w:proofErr w:type="spellEnd"/>
+      <w:r>
+        <w:t>::</w:t>
+      </w:r>
+      <w:proofErr w:type="spellStart"/>
+      <w:proofErr w:type="gramEnd"/>
+      <w:r>
+        <w:t>vector</w:t>
+      </w:r>
+      <w:proofErr w:type="spellEnd"/>
+      <w:r>
+        <w:t>&lt;</w:t>
+      </w:r>
+      <w:proofErr w:type="spellStart"/>
+      <w:r>
+        <w:t>ItemBase</w:t>
+      </w:r>
+      <w:proofErr w:type="spellEnd"/>
+      <w:r>
+        <w:t xml:space="preserve">&gt; </w:t>
+      </w:r>
+      <w:proofErr w:type="spellStart"/>
+      <w:r>
+        <w:t>items</w:t>
+      </w:r>
+      <w:proofErr w:type="spellEnd"/>
+      <w:r>
+        <w:t xml:space="preserve"> (speichert alle Items einer </w:t>
+      </w:r>
+      <w:proofErr w:type="spellStart"/>
+      <w:r>
+        <w:t>map</w:t>
+      </w:r>
+      <w:proofErr w:type="spellEnd"/>
+      <w:r>
+        <w:t>)</w:t>
+      </w:r>
+      <w:r>
+        <w:t>.</w:t>
+      </w:r>
+    </w:p>
+    <w:p>
+      <w:r>
+        <w:t xml:space="preserve">MapManager.cpp in der </w:t>
+      </w:r>
+      <w:proofErr w:type="gramStart"/>
+      <w:r>
+        <w:t>Draw(</w:t>
+      </w:r>
+      <w:proofErr w:type="gramEnd"/>
+      <w:r>
+        <w:t xml:space="preserve">)-Funktion unter dem Kommentar „Draw </w:t>
+      </w:r>
+      <w:proofErr w:type="spellStart"/>
+      <w:r>
+        <w:t>items</w:t>
+      </w:r>
+      <w:proofErr w:type="spellEnd"/>
+      <w:r>
+        <w:t>“.</w:t>
+      </w:r>
+    </w:p>
+    <w:p>
+      <w:r>
+        <w:t xml:space="preserve">MapManager.cpp in </w:t>
+      </w:r>
+      <w:proofErr w:type="spellStart"/>
+      <w:proofErr w:type="gramStart"/>
+      <w:r>
+        <w:t>generateMap</w:t>
+      </w:r>
+      <w:proofErr w:type="spellEnd"/>
+      <w:r>
+        <w:t>(</w:t>
+      </w:r>
+      <w:proofErr w:type="gramEnd"/>
+      <w:r>
+        <w:t xml:space="preserve">) unter dem Kommentar „Spawn </w:t>
+      </w:r>
+      <w:proofErr w:type="spellStart"/>
+      <w:r>
+        <w:t>chests</w:t>
+      </w:r>
+      <w:proofErr w:type="spellEnd"/>
+      <w:r>
+        <w:t>“</w:t>
+      </w:r>
+      <w:r>
+        <w:t>.</w:t>
+      </w:r>
+    </w:p>
+    <w:p>
+      <w:r>
+        <w:t xml:space="preserve">Im Ordner </w:t>
+      </w:r>
+      <w:proofErr w:type="spellStart"/>
+      <w:r>
+        <w:t>src</w:t>
+      </w:r>
+      <w:proofErr w:type="spellEnd"/>
+      <w:r>
+        <w:t>/Items liegt d</w:t>
+      </w:r>
+      <w:r>
+        <w:t>ie</w:t>
+      </w:r>
+      <w:r>
+        <w:t xml:space="preserve"> erstellte</w:t>
+      </w:r>
+      <w:r>
+        <w:t xml:space="preserve"> </w:t>
+      </w:r>
+      <w:proofErr w:type="spellStart"/>
+      <w:r>
+        <w:t>ItemBase</w:t>
+      </w:r>
+      <w:proofErr w:type="spellEnd"/>
+      <w:r>
+        <w:t>-Klasse</w:t>
+      </w:r>
+      <w:r>
+        <w:t>, sowie alle davon abgeleiteten Kindklassen</w:t>
+      </w:r>
+      <w:r>
+        <w:t>.</w:t>
+      </w:r>
+    </w:p>
+    <w:p>
+      <w:r>
+        <w:t xml:space="preserve">In </w:t>
+      </w:r>
+      <w:proofErr w:type="spellStart"/>
+      <w:r>
+        <w:t>src</w:t>
+      </w:r>
+      <w:proofErr w:type="spellEnd"/>
+      <w:r>
+        <w:t>/</w:t>
+      </w:r>
+      <w:proofErr w:type="spellStart"/>
+      <w:r>
+        <w:t>Tiles</w:t>
+      </w:r>
+      <w:proofErr w:type="spellEnd"/>
+      <w:r>
+        <w:t xml:space="preserve"> liegt die erstellte </w:t>
+      </w:r>
+      <w:proofErr w:type="spellStart"/>
+      <w:r>
+        <w:t>TileChest</w:t>
+      </w:r>
+      <w:proofErr w:type="spellEnd"/>
+      <w:r>
+        <w:t>-Klasse.</w:t>
+      </w:r>
+    </w:p>
+    <w:p/>
+    <w:p>
+      <w:pPr>
+        <w:rPr>
+          <w:b/>
+        </w:rPr>
+      </w:pPr>
+      <w:r>
+        <w:rPr>
+          <w:b/>
+        </w:rPr>
+        <w:t>Weitere Informationen:</w:t>
+      </w:r>
+    </w:p>
+    <w:p>
+      <w:r>
+        <w:t>Ich habe die Aufgabe so verstanden, dass</w:t>
+      </w:r>
+      <w:r>
+        <w:t xml:space="preserve"> min. 5</w:t>
+      </w:r>
+      <w:r>
+        <w:t xml:space="preserve"> Items </w:t>
+      </w:r>
+      <w:r>
+        <w:t>in Form von</w:t>
+      </w:r>
+      <w:r>
+        <w:t xml:space="preserve"> Kisten </w:t>
+      </w:r>
+      <w:r>
+        <w:t xml:space="preserve">auf der </w:t>
+      </w:r>
+      <w:proofErr w:type="spellStart"/>
+      <w:r>
+        <w:t>Map</w:t>
+      </w:r>
+      <w:proofErr w:type="spellEnd"/>
+      <w:r>
+        <w:t xml:space="preserve"> </w:t>
+      </w:r>
+      <w:r>
+        <w:t>liegen</w:t>
+      </w:r>
+      <w:r>
+        <w:t xml:space="preserve"> sollen</w:t>
+      </w:r>
+      <w:r>
+        <w:t>.</w:t>
+      </w:r>
+      <w:r>
+        <w:t xml:space="preserve"> Bewegt sich der Player auf eine Kiste, </w:t>
+      </w:r>
+      <w:r>
+        <w:t xml:space="preserve">wird diese geöffnet und das Item wird direkt ins Inventar des </w:t>
+      </w:r>
+      <w:r>
         <w:lastRenderedPageBreak/>
-        <w:t>Aufgabe 1:</w:t>
+        <w:t>Spielers gelegt, sofern es nicht voll ist.</w:t>
+      </w:r>
+      <w:r>
+        <w:t xml:space="preserve"> Items können allerdings trotzdem offen auf der </w:t>
+      </w:r>
+      <w:proofErr w:type="spellStart"/>
+      <w:r>
+        <w:t>Map</w:t>
+      </w:r>
+      <w:proofErr w:type="spellEnd"/>
+      <w:r>
+        <w:t xml:space="preserve"> liegen, wenn sie z.B. aus dem Inventar des Spielers gedroppt werden.</w:t>
       </w:r>
     </w:p>
     <w:p/>
     <w:p>
       <w:pPr>
+        <w:pStyle w:val="berschrift2"/>
+      </w:pPr>
+      <w:r>
+        <w:t>Aufgabe 2</w:t>
+      </w:r>
+    </w:p>
+    <w:p/>
+    <w:p>
+      <w:pPr>
         <w:pStyle w:val="berschrift3"/>
       </w:pPr>
       <w:r>
@@ -745,13 +1332,18 @@
       </w:r>
     </w:p>
     <w:p>
-      <w:r>
-        <w:t xml:space="preserve">MapManager.cpp, hauptsächlich die </w:t>
+      <w:proofErr w:type="spellStart"/>
+      <w:r>
+        <w:t>Inventory.h</w:t>
+      </w:r>
+      <w:proofErr w:type="spellEnd"/>
+      <w:r>
+        <w:t xml:space="preserve"> Konstruktor, </w:t>
       </w:r>
       <w:proofErr w:type="spellStart"/>
       <w:proofErr w:type="gramStart"/>
       <w:r>
-        <w:t>generateMap</w:t>
+        <w:t>addItem</w:t>
       </w:r>
       <w:proofErr w:type="spellEnd"/>
       <w:r>
@@ -759,38 +1351,243 @@
       </w:r>
       <w:proofErr w:type="gramEnd"/>
       <w:r>
+        <w:t xml:space="preserve">), </w:t>
+      </w:r>
+      <w:proofErr w:type="spellStart"/>
+      <w:r>
+        <w:t>setItem</w:t>
+      </w:r>
+      <w:proofErr w:type="spellEnd"/>
+      <w:r>
+        <w:t>(), etc.</w:t>
+      </w:r>
+    </w:p>
+    <w:p>
+      <w:r>
+        <w:t>Die Equipment-Slots sind nach dem Schema „</w:t>
+      </w:r>
+      <w:proofErr w:type="spellStart"/>
+      <w:r>
+        <w:t>slotWeapon</w:t>
+      </w:r>
+      <w:proofErr w:type="spellEnd"/>
+      <w:r>
+        <w:t>“, „</w:t>
+      </w:r>
+      <w:proofErr w:type="spellStart"/>
+      <w:r>
+        <w:t>slotNecklace</w:t>
+      </w:r>
+      <w:proofErr w:type="spellEnd"/>
+      <w:r>
+        <w:t>“, etc. benannt.</w:t>
+      </w:r>
+    </w:p>
+    <w:p>
+      <w:r>
+        <w:t>ItemBase.cpp (Stärke-Attribut)</w:t>
+      </w:r>
+    </w:p>
+    <w:p/>
+    <w:p>
+      <w:pPr>
+        <w:rPr>
+          <w:b/>
+        </w:rPr>
+      </w:pPr>
+      <w:r>
+        <w:rPr>
+          <w:b/>
+        </w:rPr>
+        <w:t>Weitere Informationen:</w:t>
+      </w:r>
+    </w:p>
+    <w:p>
+      <w:r>
+        <w:t>-/-</w:t>
+      </w:r>
+    </w:p>
+    <w:p/>
+    <w:p>
+      <w:pPr>
+        <w:pStyle w:val="berschrift3"/>
+      </w:pPr>
+      <w:r>
+        <w:t>b)</w:t>
+      </w:r>
+    </w:p>
+    <w:p>
+      <w:pPr>
+        <w:rPr>
+          <w:b/>
+        </w:rPr>
+      </w:pPr>
+      <w:r>
+        <w:rPr>
+          <w:b/>
+        </w:rPr>
+        <w:t>Lösungsort:</w:t>
+      </w:r>
+    </w:p>
+    <w:p>
+      <w:r>
+        <w:t xml:space="preserve">In </w:t>
+      </w:r>
+      <w:proofErr w:type="spellStart"/>
+      <w:r>
+        <w:t>src</w:t>
+      </w:r>
+      <w:proofErr w:type="spellEnd"/>
+      <w:r>
+        <w:t>/</w:t>
+      </w:r>
+      <w:proofErr w:type="spellStart"/>
+      <w:r>
+        <w:t>Characters</w:t>
+      </w:r>
+      <w:proofErr w:type="spellEnd"/>
+      <w:r>
+        <w:t xml:space="preserve"> befindet sich die </w:t>
+      </w:r>
+      <w:r>
+        <w:t>Char-Klassenfamilie.</w:t>
+      </w:r>
+    </w:p>
+    <w:p>
+      <w:r>
+        <w:t xml:space="preserve">Movement wurde in </w:t>
+      </w:r>
+      <w:proofErr w:type="gramStart"/>
+      <w:r>
+        <w:t>Char::</w:t>
+      </w:r>
+      <w:proofErr w:type="spellStart"/>
+      <w:proofErr w:type="gramEnd"/>
+      <w:r>
+        <w:t>move</w:t>
+      </w:r>
+      <w:proofErr w:type="spellEnd"/>
+      <w:r>
+        <w:t xml:space="preserve">() und </w:t>
+      </w:r>
+      <w:r>
+        <w:t>Pl</w:t>
+      </w:r>
+      <w:r>
+        <w:t>ayer::</w:t>
+      </w:r>
+      <w:proofErr w:type="spellStart"/>
+      <w:r>
+        <w:t>handleInput</w:t>
+      </w:r>
+      <w:proofErr w:type="spellEnd"/>
+      <w:r>
+        <w:t>() umgesetz</w:t>
+      </w:r>
+      <w:r>
+        <w:t>t.</w:t>
+      </w:r>
+    </w:p>
+    <w:p>
+      <w:r>
+        <w:t xml:space="preserve">Das Interface zum Ausrüsten und Ablegen von Items wird durch die </w:t>
+      </w:r>
+      <w:proofErr w:type="spellStart"/>
+      <w:r>
+        <w:t>Inventory</w:t>
+      </w:r>
+      <w:proofErr w:type="spellEnd"/>
+      <w:r>
+        <w:t>-Klasse bereitgestellt.</w:t>
+      </w:r>
+    </w:p>
+    <w:p/>
+    <w:p>
+      <w:pPr>
+        <w:rPr>
+          <w:b/>
+        </w:rPr>
+      </w:pPr>
+      <w:r>
+        <w:rPr>
+          <w:b/>
+        </w:rPr>
+        <w:t>Weitere Informationen:</w:t>
+      </w:r>
+    </w:p>
+    <w:p>
+      <w:pPr>
+        <w:rPr>
+          <w:b/>
+        </w:rPr>
+      </w:pPr>
+      <w:r>
+        <w:t>Funktionen wie bspw. das Ausrüsten von Items können durch das Anklicken von Inventarslots genutzt werden.</w:t>
+      </w:r>
+    </w:p>
+    <w:p>
+      <w:pPr>
+        <w:rPr>
+          <w:u w:val="double"/>
+        </w:rPr>
+      </w:pPr>
+    </w:p>
+    <w:p>
+      <w:pPr>
+        <w:pStyle w:val="berschrift2"/>
+      </w:pPr>
+      <w:r>
+        <w:t>Aufgabe 3</w:t>
+      </w:r>
+    </w:p>
+    <w:p/>
+    <w:p>
+      <w:pPr>
+        <w:pStyle w:val="berschrift3"/>
+      </w:pPr>
+      <w:r>
+        <w:t>a)</w:t>
+      </w:r>
+    </w:p>
+    <w:p>
+      <w:pPr>
+        <w:rPr>
+          <w:b/>
+        </w:rPr>
+      </w:pPr>
+      <w:r>
+        <w:rPr>
+          <w:b/>
+        </w:rPr>
+        <w:t>Lösungsort:</w:t>
+      </w:r>
+    </w:p>
+    <w:p>
+      <w:proofErr w:type="spellStart"/>
+      <w:r>
+        <w:t>Inventory.</w:t>
+      </w:r>
+      <w:r>
+        <w:t>h</w:t>
+      </w:r>
+      <w:proofErr w:type="spellEnd"/>
+      <w:r>
+        <w:t xml:space="preserve"> in der </w:t>
+      </w:r>
+      <w:proofErr w:type="spellStart"/>
+      <w:proofErr w:type="gramStart"/>
+      <w:r>
+        <w:t>sortInv</w:t>
+      </w:r>
+      <w:proofErr w:type="spellEnd"/>
+      <w:r>
+        <w:t>(</w:t>
+      </w:r>
+      <w:proofErr w:type="gramEnd"/>
+      <w:r>
         <w:t>)-Funktion.</w:t>
       </w:r>
     </w:p>
-    <w:p>
-      <w:r>
-        <w:t xml:space="preserve">Im Ordner </w:t>
-      </w:r>
-      <w:proofErr w:type="spellStart"/>
-      <w:r>
-        <w:t>src</w:t>
-      </w:r>
-      <w:proofErr w:type="spellEnd"/>
-      <w:r>
-        <w:t>/</w:t>
-      </w:r>
-      <w:proofErr w:type="spellStart"/>
-      <w:r>
-        <w:t>Tiles</w:t>
-      </w:r>
-      <w:proofErr w:type="spellEnd"/>
-      <w:r>
-        <w:t xml:space="preserve"> liegen die verschiedenen </w:t>
-      </w:r>
-      <w:proofErr w:type="spellStart"/>
-      <w:r>
-        <w:t>Tile</w:t>
-      </w:r>
-      <w:proofErr w:type="spellEnd"/>
-      <w:r>
-        <w:t>-Klassen, die für diese Aufgabe verwendet wurden</w:t>
-      </w:r>
-    </w:p>
     <w:p/>
     <w:p>
       <w:pPr>
@@ -807,7 +1604,228 @@
     </w:p>
     <w:p>
       <w:r>
-        <w:t xml:space="preserve">Die </w:t>
+        <w:t>-/-</w:t>
+      </w:r>
+    </w:p>
+    <w:p/>
+    <w:p>
+      <w:pPr>
+        <w:pStyle w:val="berschrift3"/>
+      </w:pPr>
+      <w:r>
+        <w:lastRenderedPageBreak/>
+        <w:t>b)</w:t>
+      </w:r>
+    </w:p>
+    <w:p>
+      <w:pPr>
+        <w:rPr>
+          <w:b/>
+        </w:rPr>
+      </w:pPr>
+      <w:r>
+        <w:rPr>
+          <w:b/>
+        </w:rPr>
+        <w:t>Lösungsort:</w:t>
+      </w:r>
+    </w:p>
+    <w:p>
+      <w:proofErr w:type="spellStart"/>
+      <w:r>
+        <w:t>Inventory.h</w:t>
+      </w:r>
+      <w:proofErr w:type="spellEnd"/>
+      <w:r>
+        <w:t xml:space="preserve"> in der </w:t>
+      </w:r>
+      <w:proofErr w:type="spellStart"/>
+      <w:proofErr w:type="gramStart"/>
+      <w:r>
+        <w:t>createDemoInv</w:t>
+      </w:r>
+      <w:proofErr w:type="spellEnd"/>
+      <w:r>
+        <w:t>(</w:t>
+      </w:r>
+      <w:proofErr w:type="gramEnd"/>
+      <w:r>
+        <w:t>)-Funktion</w:t>
+      </w:r>
+      <w:r>
+        <w:t>.</w:t>
+      </w:r>
+    </w:p>
+    <w:p>
+      <w:proofErr w:type="spellStart"/>
+      <w:r>
+        <w:t>Inventory.h</w:t>
+      </w:r>
+      <w:proofErr w:type="spellEnd"/>
+      <w:r>
+        <w:t xml:space="preserve"> in </w:t>
+      </w:r>
+      <w:proofErr w:type="gramStart"/>
+      <w:r>
+        <w:t>Update(</w:t>
+      </w:r>
+      <w:proofErr w:type="gramEnd"/>
+      <w:r>
+        <w:t>) unter de</w:t>
+      </w:r>
+      <w:r>
+        <w:t>m Kommentar „</w:t>
+      </w:r>
+      <w:proofErr w:type="spellStart"/>
+      <w:r>
+        <w:t>Sort</w:t>
+      </w:r>
+      <w:proofErr w:type="spellEnd"/>
+      <w:r>
+        <w:t xml:space="preserve"> </w:t>
+      </w:r>
+      <w:proofErr w:type="spellStart"/>
+      <w:r>
+        <w:t>buttons</w:t>
+      </w:r>
+      <w:proofErr w:type="spellEnd"/>
+      <w:r>
+        <w:t>“.</w:t>
+      </w:r>
+    </w:p>
+    <w:p>
+      <w:r>
+        <w:t xml:space="preserve">In der </w:t>
+      </w:r>
+      <w:proofErr w:type="gramStart"/>
+      <w:r>
+        <w:t>Draw(</w:t>
+      </w:r>
+      <w:proofErr w:type="gramEnd"/>
+      <w:r>
+        <w:t xml:space="preserve">)-Funktion der </w:t>
+      </w:r>
+      <w:proofErr w:type="spellStart"/>
+      <w:r>
+        <w:t>Inventory</w:t>
+      </w:r>
+      <w:proofErr w:type="spellEnd"/>
+      <w:r>
+        <w:t>-Klasse wird das Inventar visualisiert</w:t>
+      </w:r>
+      <w:r>
+        <w:t>.</w:t>
+      </w:r>
+    </w:p>
+    <w:p/>
+    <w:p>
+      <w:pPr>
+        <w:rPr>
+          <w:b/>
+        </w:rPr>
+      </w:pPr>
+      <w:r>
+        <w:rPr>
+          <w:b/>
+        </w:rPr>
+        <w:t>Weitere Informationen:</w:t>
+      </w:r>
+    </w:p>
+    <w:p>
+      <w:r>
+        <w:t xml:space="preserve">Die Sortierfunktionen können im Inventar-UI </w:t>
+      </w:r>
+      <w:r>
+        <w:t>mit den Tasten links neben de</w:t>
+      </w:r>
+      <w:r>
+        <w:t>m</w:t>
+      </w:r>
+      <w:r>
+        <w:t xml:space="preserve"> Schließen-</w:t>
+      </w:r>
+      <w:r>
+        <w:t>Button</w:t>
+      </w:r>
+      <w:r>
+        <w:t xml:space="preserve"> verwendet werden. </w:t>
+      </w:r>
+      <w:r>
+        <w:t xml:space="preserve">„W“ sortiert nach Gewicht, „$“ nach Preis und „N“ </w:t>
+      </w:r>
+      <w:proofErr w:type="gramStart"/>
+      <w:r>
+        <w:t xml:space="preserve">nach </w:t>
+      </w:r>
+      <w:r>
+        <w:t>Name</w:t>
+      </w:r>
+      <w:proofErr w:type="gramEnd"/>
+      <w:r>
+        <w:t>.</w:t>
+      </w:r>
+      <w:r>
+        <w:t xml:space="preserve"> Für das Sortieren wird</w:t>
+      </w:r>
+      <w:r>
+        <w:t xml:space="preserve"> bei jeder Aktivierung zwischen auf- und absteigend um</w:t>
+      </w:r>
+      <w:r>
+        <w:t>geschalte</w:t>
+      </w:r>
+      <w:r>
+        <w:t>t</w:t>
+      </w:r>
+      <w:r>
+        <w:t>, was durch die wechselnden Farben der</w:t>
+      </w:r>
+      <w:r>
+        <w:t xml:space="preserve"> Buttons</w:t>
+      </w:r>
+      <w:r>
+        <w:t xml:space="preserve"> gekennzeichnet wird.</w:t>
+      </w:r>
+      <w:r>
+        <w:t xml:space="preserve"> Wird ein blauer Button angeklickt, wird aufsteigend sortiert; wird ein grüner Button angeklickt, wird absteigend sortiert.</w:t>
+      </w:r>
+    </w:p>
+    <w:p>
+      <w:r>
+        <w:t xml:space="preserve">Ein Inventar zur Demonstration dieser Funktion kann mit der Taste „U“ generiert werden, wenn das Inventar geöffnet ist. Hierbei sollte beachtet werden, dass beim Benutzen dieser Funktion der </w:t>
+      </w:r>
+      <w:r>
+        <w:t xml:space="preserve">alte </w:t>
+      </w:r>
+      <w:r>
+        <w:t>Inhalt des Inventars überschrieben wird.</w:t>
+      </w:r>
+    </w:p>
+    <w:p/>
+    <w:p>
+      <w:pPr>
+        <w:pStyle w:val="berschrift2"/>
+      </w:pPr>
+      <w:r>
+        <w:t>Aufgabe 4</w:t>
+      </w:r>
+    </w:p>
+    <w:p/>
+    <w:p>
+      <w:pPr>
+        <w:rPr>
+          <w:b/>
+        </w:rPr>
+      </w:pPr>
+      <w:r>
+        <w:rPr>
+          <w:b/>
+        </w:rPr>
+        <w:t>Lösungsort:</w:t>
+      </w:r>
+    </w:p>
+    <w:p>
+      <w:r>
+        <w:t xml:space="preserve">In der </w:t>
       </w:r>
       <w:proofErr w:type="spellStart"/>
       <w:r>
@@ -815,12 +1833,96 @@
       </w:r>
       <w:proofErr w:type="spellEnd"/>
       <w:r>
-        <w:t xml:space="preserve">-Klasse wurde von Anfang an so konzipiert, dass Maps automatisch generiert werden. Mithilfe der </w:t>
+        <w:t>-Klasse in den Funktionen, die in der Header-Datei mit dem Kommentar „</w:t>
+      </w:r>
+      <w:proofErr w:type="spellStart"/>
+      <w:r>
+        <w:t>For</w:t>
+      </w:r>
+      <w:proofErr w:type="spellEnd"/>
+      <w:r>
+        <w:t xml:space="preserve"> A* </w:t>
+      </w:r>
+      <w:proofErr w:type="spellStart"/>
+      <w:r>
+        <w:t>algorithm</w:t>
+      </w:r>
+      <w:proofErr w:type="spellEnd"/>
+      <w:r>
+        <w:t>“ gekennzeichnet sind.</w:t>
+      </w:r>
+    </w:p>
+    <w:p/>
+    <w:p>
+      <w:pPr>
+        <w:rPr>
+          <w:b/>
+        </w:rPr>
+      </w:pPr>
+      <w:r>
+        <w:rPr>
+          <w:b/>
+        </w:rPr>
+        <w:t>Weitere Informationen:</w:t>
+      </w:r>
+    </w:p>
+    <w:p>
+      <w:r>
+        <w:t>-/-</w:t>
+      </w:r>
+    </w:p>
+    <w:p>
+      <w:pPr>
+        <w:pStyle w:val="berschrift2"/>
+      </w:pPr>
+      <w:r>
+        <w:t>Aufgabe 5</w:t>
+      </w:r>
+    </w:p>
+    <w:p/>
+    <w:p>
+      <w:pPr>
+        <w:pStyle w:val="berschrift3"/>
+      </w:pPr>
+      <w:r>
+        <w:t>a)</w:t>
+      </w:r>
+    </w:p>
+    <w:p>
+      <w:pPr>
+        <w:rPr>
+          <w:b/>
+        </w:rPr>
+      </w:pPr>
+      <w:r>
+        <w:rPr>
+          <w:b/>
+        </w:rPr>
+        <w:t>Lösungsort</w:t>
+      </w:r>
+      <w:r>
+        <w:rPr>
+          <w:b/>
+        </w:rPr>
+        <w:t>:</w:t>
+      </w:r>
+    </w:p>
+    <w:p>
+      <w:r>
+        <w:t xml:space="preserve">Für 1.: Geschieht im Konstruktor der </w:t>
+      </w:r>
+      <w:proofErr w:type="spellStart"/>
+      <w:r>
+        <w:t>MapManager</w:t>
+      </w:r>
+      <w:proofErr w:type="spellEnd"/>
+      <w:r>
+        <w:t xml:space="preserve">-Klasse unter </w:t>
       </w:r>
       <w:proofErr w:type="spellStart"/>
       <w:proofErr w:type="gramStart"/>
       <w:r>
-        <w:t>setTile</w:t>
+        <w:t>spawnPlayer</w:t>
       </w:r>
       <w:proofErr w:type="spellEnd"/>
       <w:r>
@@ -828,18 +1930,98 @@
       </w:r>
       <w:proofErr w:type="gramEnd"/>
       <w:r>
-        <w:t xml:space="preserve">)-Funktion könnten Maps aber auch manuell bearbeitet werden. </w:t>
+        <w:t>).</w:t>
+      </w:r>
+    </w:p>
+    <w:p>
+      <w:r>
+        <w:t xml:space="preserve">Für 6.: Geschieht in </w:t>
+      </w:r>
+      <w:proofErr w:type="spellStart"/>
+      <w:proofErr w:type="gramStart"/>
+      <w:r>
+        <w:t>MapManager</w:t>
+      </w:r>
+      <w:proofErr w:type="spellEnd"/>
+      <w:r>
+        <w:t>::</w:t>
+      </w:r>
+      <w:proofErr w:type="spellStart"/>
+      <w:proofErr w:type="gramEnd"/>
+      <w:r>
+        <w:t>autoTraverse</w:t>
+      </w:r>
+      <w:proofErr w:type="spellEnd"/>
+      <w:r>
+        <w:t>()</w:t>
+      </w:r>
+      <w:r>
+        <w:t>.</w:t>
+      </w:r>
+    </w:p>
+    <w:p>
+      <w:r>
+        <w:t xml:space="preserve">Für 7.: Geschieht in </w:t>
+      </w:r>
+      <w:proofErr w:type="spellStart"/>
+      <w:proofErr w:type="gramStart"/>
+      <w:r>
+        <w:t>MapManager</w:t>
+      </w:r>
+      <w:proofErr w:type="spellEnd"/>
+      <w:r>
+        <w:t>::</w:t>
+      </w:r>
+      <w:proofErr w:type="spellStart"/>
+      <w:proofErr w:type="gramEnd"/>
+      <w:r>
+        <w:t>checkWinCondition</w:t>
+      </w:r>
+      <w:proofErr w:type="spellEnd"/>
+      <w:r>
+        <w:t>() (Generiert einen neuen Floor, wenn das Ziel erreicht wurde)</w:t>
+      </w:r>
+    </w:p>
+    <w:p>
+      <w:r>
+        <w:t>Für den Rest: Siehe die Lösungsorte der</w:t>
+      </w:r>
+      <w:r>
+        <w:t xml:space="preserve"> vorherigen</w:t>
+      </w:r>
+      <w:r>
+        <w:t xml:space="preserve"> Aufgaben</w:t>
       </w:r>
     </w:p>
     <w:p/>
     <w:p>
       <w:pPr>
+        <w:rPr>
+          <w:b/>
+        </w:rPr>
+      </w:pPr>
+      <w:r>
+        <w:rPr>
+          <w:b/>
+        </w:rPr>
+        <w:t>Weitere Informationen:</w:t>
+      </w:r>
+    </w:p>
+    <w:p>
+      <w:r>
+        <w:t>Die Taste zum Aktivieren der automatischen Traversierung ist „K“</w:t>
+      </w:r>
+    </w:p>
+    <w:p/>
+    <w:p>
+      <w:pPr>
         <w:pStyle w:val="berschrift3"/>
       </w:pPr>
       <w:r>
-        <w:t>b)</w:t>
-      </w:r>
-    </w:p>
+        <w:t>Traversierung von Hand:</w:t>
+      </w:r>
+    </w:p>
+    <w:p/>
     <w:p>
       <w:pPr>
         <w:rPr>
@@ -855,33 +2037,24 @@
     </w:p>
     <w:p>
       <w:r>
-        <w:t>MapManager.cpp</w:t>
-      </w:r>
-      <w:r>
-        <w:t xml:space="preserve"> in der </w:t>
+        <w:t xml:space="preserve">Für 1.: Geschieht in </w:t>
       </w:r>
       <w:proofErr w:type="spellStart"/>
       <w:proofErr w:type="gramStart"/>
       <w:r>
-        <w:t>generateMap</w:t>
-      </w:r>
-      <w:proofErr w:type="spellEnd"/>
-      <w:r>
-        <w:t>(</w:t>
+        <w:t>MapManager</w:t>
+      </w:r>
+      <w:proofErr w:type="spellEnd"/>
+      <w:r>
+        <w:t>::</w:t>
       </w:r>
       <w:proofErr w:type="gramEnd"/>
       <w:r>
-        <w:t>)-Funktion</w:t>
-      </w:r>
-      <w:r>
-        <w:t>, etwa</w:t>
-      </w:r>
-      <w:r>
-        <w:t xml:space="preserve"> bis zum Kommentar „Spawn </w:t>
-      </w:r>
-      <w:proofErr w:type="spellStart"/>
-      <w:r>
-        <w:t>chests</w:t>
+        <w:t xml:space="preserve">Draw() unter dem Kommentar „Draw </w:t>
+      </w:r>
+      <w:proofErr w:type="spellStart"/>
+      <w:r>
+        <w:t>player</w:t>
       </w:r>
       <w:proofErr w:type="spellEnd"/>
       <w:r>
@@ -889,6 +2062,12 @@
       </w:r>
     </w:p>
     <w:p>
+      <w:r>
+        <w:t>Für den Rest: Siehe die Lösungsorte der vorherigen Aufgaben</w:t>
+      </w:r>
+    </w:p>
+    <w:p/>
+    <w:p>
       <w:pPr>
         <w:rPr>
           <w:b/>
@@ -912,9 +2091,18 @@
         <w:pStyle w:val="berschrift3"/>
       </w:pPr>
       <w:r>
-        <w:t>c)</w:t>
-      </w:r>
-    </w:p>
+        <w:t xml:space="preserve">Traversierung mittels </w:t>
+      </w:r>
+      <w:proofErr w:type="spellStart"/>
+      <w:r>
+        <w:t>pathfinding</w:t>
+      </w:r>
+      <w:proofErr w:type="spellEnd"/>
+      <w:r>
+        <w:t xml:space="preserve"> Algorithmus</w:t>
+      </w:r>
+    </w:p>
+    <w:p/>
     <w:p>
       <w:pPr>
         <w:rPr>
@@ -929,18 +2117,19 @@
       </w:r>
     </w:p>
     <w:p>
-      <w:proofErr w:type="spellStart"/>
-      <w:r>
-        <w:t>MapManager.h</w:t>
-      </w:r>
-      <w:proofErr w:type="spellEnd"/>
-      <w:r>
-        <w:t xml:space="preserve"> in Form von </w:t>
+      <w:r>
+        <w:t>Für 1.</w:t>
+      </w:r>
+      <w:r>
+        <w:t xml:space="preserve">: Geschieht </w:t>
+      </w:r>
+      <w:r>
+        <w:t xml:space="preserve">in </w:t>
       </w:r>
       <w:proofErr w:type="spellStart"/>
       <w:proofErr w:type="gramStart"/>
       <w:r>
-        <w:t>std</w:t>
+        <w:t>MapManager</w:t>
       </w:r>
       <w:proofErr w:type="spellEnd"/>
       <w:r>
@@ -949,1069 +2138,38 @@
       <w:proofErr w:type="spellStart"/>
       <w:proofErr w:type="gramEnd"/>
       <w:r>
-        <w:t>vector</w:t>
-      </w:r>
-      <w:proofErr w:type="spellEnd"/>
-      <w:r>
-        <w:t>&lt;</w:t>
-      </w:r>
-      <w:proofErr w:type="spellStart"/>
-      <w:r>
-        <w:t>ItemBase</w:t>
-      </w:r>
-      <w:proofErr w:type="spellEnd"/>
-      <w:r>
-        <w:t xml:space="preserve">&gt; </w:t>
-      </w:r>
-      <w:proofErr w:type="spellStart"/>
-      <w:r>
-        <w:t>items</w:t>
-      </w:r>
-      <w:proofErr w:type="spellEnd"/>
-      <w:r>
-        <w:t xml:space="preserve"> (speichert alle Items einer </w:t>
-      </w:r>
-      <w:proofErr w:type="spellStart"/>
-      <w:r>
-        <w:t>map</w:t>
-      </w:r>
-      <w:proofErr w:type="spellEnd"/>
-      <w:r>
-        <w:t>)</w:t>
-      </w:r>
-      <w:r>
-        <w:t>.</w:t>
-      </w:r>
-    </w:p>
-    <w:p>
-      <w:r>
-        <w:t xml:space="preserve">MapManager.cpp in der </w:t>
-      </w:r>
-      <w:proofErr w:type="gramStart"/>
-      <w:r>
-        <w:t>Draw(</w:t>
-      </w:r>
-      <w:proofErr w:type="gramEnd"/>
-      <w:r>
-        <w:t xml:space="preserve">)-Funktion unter dem Kommentar „Draw </w:t>
-      </w:r>
-      <w:proofErr w:type="spellStart"/>
-      <w:r>
-        <w:t>items</w:t>
-      </w:r>
-      <w:proofErr w:type="spellEnd"/>
-      <w:r>
-        <w:t>“.</w:t>
-      </w:r>
-    </w:p>
-    <w:p>
-      <w:r>
-        <w:t xml:space="preserve">MapManager.cpp in </w:t>
-      </w:r>
-      <w:proofErr w:type="spellStart"/>
-      <w:proofErr w:type="gramStart"/>
-      <w:r>
-        <w:t>generateMap</w:t>
-      </w:r>
-      <w:proofErr w:type="spellEnd"/>
-      <w:r>
-        <w:t>(</w:t>
-      </w:r>
-      <w:proofErr w:type="gramEnd"/>
-      <w:r>
-        <w:t xml:space="preserve">) unter dem Kommentar „Spawn </w:t>
-      </w:r>
-      <w:proofErr w:type="spellStart"/>
-      <w:r>
-        <w:t>chests</w:t>
-      </w:r>
-      <w:proofErr w:type="spellEnd"/>
-      <w:r>
-        <w:t>“</w:t>
-      </w:r>
-      <w:r>
-        <w:t>.</w:t>
-      </w:r>
-    </w:p>
-    <w:p>
-      <w:r>
-        <w:t xml:space="preserve">Im Ordner </w:t>
-      </w:r>
-      <w:proofErr w:type="spellStart"/>
-      <w:r>
-        <w:t>src</w:t>
-      </w:r>
-      <w:proofErr w:type="spellEnd"/>
-      <w:r>
-        <w:t>/Items liegt d</w:t>
-      </w:r>
-      <w:r>
-        <w:t>ie</w:t>
-      </w:r>
-      <w:r>
-        <w:t xml:space="preserve"> erstellte</w:t>
-      </w:r>
-      <w:r>
-        <w:t xml:space="preserve"> </w:t>
-      </w:r>
-      <w:proofErr w:type="spellStart"/>
-      <w:r>
-        <w:t>ItemBase</w:t>
-      </w:r>
-      <w:proofErr w:type="spellEnd"/>
-      <w:r>
-        <w:t>-Klasse</w:t>
-      </w:r>
-      <w:r>
-        <w:t>, sowie alle davon abgeleiteten Kindklassen</w:t>
-      </w:r>
-      <w:r>
-        <w:t>.</w:t>
-      </w:r>
-    </w:p>
-    <w:p>
-      <w:r>
-        <w:t xml:space="preserve">In </w:t>
-      </w:r>
-      <w:proofErr w:type="spellStart"/>
-      <w:r>
-        <w:t>src</w:t>
-      </w:r>
-      <w:proofErr w:type="spellEnd"/>
-      <w:r>
-        <w:t>/</w:t>
-      </w:r>
-      <w:proofErr w:type="spellStart"/>
-      <w:r>
-        <w:t>Tiles</w:t>
-      </w:r>
-      <w:proofErr w:type="spellEnd"/>
-      <w:r>
-        <w:t xml:space="preserve"> liegt die erstellte </w:t>
-      </w:r>
-      <w:proofErr w:type="spellStart"/>
-      <w:r>
-        <w:t>TileChest</w:t>
-      </w:r>
-      <w:proofErr w:type="spellEnd"/>
-      <w:r>
-        <w:t>-Klasse.</w:t>
-      </w:r>
-    </w:p>
-    <w:p/>
-    <w:p>
-      <w:pPr>
-        <w:rPr>
-          <w:b/>
-        </w:rPr>
-      </w:pPr>
-      <w:r>
-        <w:rPr>
-          <w:b/>
-        </w:rPr>
-        <w:t>Weitere Informationen:</w:t>
-      </w:r>
-    </w:p>
-    <w:p>
-      <w:r>
-        <w:t>Ich habe die Aufgabe so verstanden, dass</w:t>
-      </w:r>
-      <w:r>
-        <w:t xml:space="preserve"> min. 5</w:t>
-      </w:r>
-      <w:r>
-        <w:t xml:space="preserve"> Items </w:t>
-      </w:r>
-      <w:r>
-        <w:t>in Form von</w:t>
-      </w:r>
-      <w:r>
-        <w:t xml:space="preserve"> Kisten </w:t>
-      </w:r>
-      <w:r>
-        <w:t xml:space="preserve">auf der </w:t>
-      </w:r>
-      <w:proofErr w:type="spellStart"/>
-      <w:r>
-        <w:t>Map</w:t>
-      </w:r>
-      <w:proofErr w:type="spellEnd"/>
-      <w:r>
-        <w:t xml:space="preserve"> </w:t>
-      </w:r>
-      <w:r>
-        <w:t>liegen</w:t>
-      </w:r>
-      <w:r>
-        <w:t xml:space="preserve"> sollen</w:t>
-      </w:r>
-      <w:r>
-        <w:t>.</w:t>
-      </w:r>
-      <w:r>
-        <w:t xml:space="preserve"> Bewegt sich der Player auf eine Kiste, </w:t>
-      </w:r>
-      <w:r>
-        <w:t>wird diese geöffnet und das Item wird direkt ins Inventar des Spielers gelegt, sofern es nicht voll ist.</w:t>
-      </w:r>
-      <w:r>
-        <w:t xml:space="preserve"> Items können allerdings trotzdem offen auf der </w:t>
-      </w:r>
-      <w:proofErr w:type="spellStart"/>
-      <w:r>
-        <w:t>Map</w:t>
-      </w:r>
-      <w:proofErr w:type="spellEnd"/>
-      <w:r>
-        <w:t xml:space="preserve"> liegen, wenn sie z.B. aus dem Inventar des Spielers gedroppt werden.</w:t>
-      </w:r>
-    </w:p>
-    <w:p/>
-    <w:p>
-      <w:pPr>
-        <w:pStyle w:val="berschrift2"/>
-      </w:pPr>
-      <w:r>
-        <w:t>Aufgabe 2</w:t>
-      </w:r>
-    </w:p>
-    <w:p/>
-    <w:p>
-      <w:pPr>
-        <w:pStyle w:val="berschrift3"/>
-      </w:pPr>
-      <w:r>
-        <w:t>a)</w:t>
-      </w:r>
-    </w:p>
-    <w:p>
-      <w:pPr>
-        <w:rPr>
-          <w:b/>
-        </w:rPr>
-      </w:pPr>
-      <w:r>
-        <w:rPr>
-          <w:b/>
-        </w:rPr>
-        <w:t>Lösungsort:</w:t>
-      </w:r>
-    </w:p>
-    <w:p>
-      <w:proofErr w:type="spellStart"/>
-      <w:r>
-        <w:lastRenderedPageBreak/>
-        <w:t>Inventory.h</w:t>
-      </w:r>
-      <w:proofErr w:type="spellEnd"/>
-      <w:r>
-        <w:t xml:space="preserve"> Konstruktor, </w:t>
-      </w:r>
-      <w:proofErr w:type="spellStart"/>
-      <w:proofErr w:type="gramStart"/>
-      <w:r>
-        <w:t>addItem</w:t>
-      </w:r>
-      <w:proofErr w:type="spellEnd"/>
-      <w:r>
-        <w:t>(</w:t>
-      </w:r>
-      <w:proofErr w:type="gramEnd"/>
-      <w:r>
-        <w:t xml:space="preserve">), </w:t>
-      </w:r>
-      <w:proofErr w:type="spellStart"/>
-      <w:r>
-        <w:t>setItem</w:t>
-      </w:r>
-      <w:proofErr w:type="spellEnd"/>
-      <w:r>
-        <w:t>(), etc.</w:t>
-      </w:r>
-    </w:p>
-    <w:p>
-      <w:r>
-        <w:t>Die Equipment-Slots sind nach dem Schema „</w:t>
-      </w:r>
-      <w:proofErr w:type="spellStart"/>
-      <w:r>
-        <w:t>slotWeapon</w:t>
-      </w:r>
-      <w:proofErr w:type="spellEnd"/>
-      <w:r>
-        <w:t>“, „</w:t>
-      </w:r>
-      <w:proofErr w:type="spellStart"/>
-      <w:r>
-        <w:t>slotNecklace</w:t>
-      </w:r>
-      <w:proofErr w:type="spellEnd"/>
-      <w:r>
-        <w:t>“, etc. benannt.</w:t>
-      </w:r>
-    </w:p>
-    <w:p>
-      <w:r>
-        <w:t>ItemBase.cpp (Stärke-Attribut)</w:t>
-      </w:r>
-    </w:p>
-    <w:p/>
-    <w:p>
-      <w:pPr>
-        <w:rPr>
-          <w:b/>
-        </w:rPr>
-      </w:pPr>
-      <w:r>
-        <w:rPr>
-          <w:b/>
-        </w:rPr>
-        <w:t>Weitere Informationen:</w:t>
-      </w:r>
-    </w:p>
-    <w:p>
-      <w:r>
-        <w:t>-/-</w:t>
-      </w:r>
-    </w:p>
-    <w:p/>
-    <w:p>
-      <w:pPr>
-        <w:pStyle w:val="berschrift3"/>
-      </w:pPr>
-      <w:r>
-        <w:t>b)</w:t>
-      </w:r>
-    </w:p>
-    <w:p>
-      <w:pPr>
-        <w:rPr>
-          <w:b/>
-        </w:rPr>
-      </w:pPr>
-      <w:r>
-        <w:rPr>
-          <w:b/>
-        </w:rPr>
-        <w:t>Lösungsort:</w:t>
-      </w:r>
-    </w:p>
-    <w:p>
-      <w:r>
-        <w:t xml:space="preserve">In </w:t>
-      </w:r>
-      <w:proofErr w:type="spellStart"/>
-      <w:r>
-        <w:t>src</w:t>
-      </w:r>
-      <w:proofErr w:type="spellEnd"/>
-      <w:r>
-        <w:t>/</w:t>
-      </w:r>
-      <w:proofErr w:type="spellStart"/>
-      <w:r>
-        <w:t>Characters</w:t>
-      </w:r>
-      <w:proofErr w:type="spellEnd"/>
-      <w:r>
-        <w:t xml:space="preserve"> befindet sich die </w:t>
-      </w:r>
-      <w:r>
-        <w:t>Char-Klassenfamilie.</w:t>
-      </w:r>
-    </w:p>
-    <w:p>
-      <w:r>
-        <w:t xml:space="preserve">Movement wurde in </w:t>
-      </w:r>
-      <w:proofErr w:type="gramStart"/>
-      <w:r>
-        <w:t>Char::</w:t>
-      </w:r>
-      <w:proofErr w:type="spellStart"/>
-      <w:proofErr w:type="gramEnd"/>
-      <w:r>
-        <w:t>move</w:t>
-      </w:r>
-      <w:proofErr w:type="spellEnd"/>
-      <w:r>
-        <w:t xml:space="preserve">() und </w:t>
-      </w:r>
-      <w:r>
-        <w:t>Pl</w:t>
-      </w:r>
-      <w:r>
-        <w:t>ayer::</w:t>
-      </w:r>
-      <w:proofErr w:type="spellStart"/>
-      <w:r>
-        <w:t>handleInput</w:t>
-      </w:r>
-      <w:proofErr w:type="spellEnd"/>
-      <w:r>
-        <w:t>() umgesetz</w:t>
-      </w:r>
-      <w:r>
-        <w:t>t.</w:t>
-      </w:r>
-    </w:p>
-    <w:p>
-      <w:r>
-        <w:t xml:space="preserve">Das Interface zum Ausrüsten und Ablegen von Items wird durch die </w:t>
-      </w:r>
-      <w:proofErr w:type="spellStart"/>
-      <w:r>
-        <w:t>Inventory</w:t>
-      </w:r>
-      <w:proofErr w:type="spellEnd"/>
-      <w:r>
-        <w:t>-Klasse bereitgestellt.</w:t>
-      </w:r>
-    </w:p>
-    <w:p/>
-    <w:p>
-      <w:pPr>
-        <w:rPr>
-          <w:b/>
-        </w:rPr>
-      </w:pPr>
-      <w:r>
-        <w:rPr>
-          <w:b/>
-        </w:rPr>
-        <w:t>Weitere Informationen:</w:t>
-      </w:r>
-    </w:p>
-    <w:p>
-      <w:pPr>
-        <w:rPr>
-          <w:b/>
-        </w:rPr>
-      </w:pPr>
-      <w:r>
-        <w:t>Funktionen wie bspw. das Ausrüsten von Items können durch das Anklicken von Inventarslots genutzt werden.</w:t>
-      </w:r>
-    </w:p>
-    <w:p>
-      <w:pPr>
-        <w:rPr>
-          <w:u w:val="double"/>
-        </w:rPr>
-      </w:pPr>
-    </w:p>
-    <w:p>
-      <w:pPr>
-        <w:pStyle w:val="berschrift2"/>
-      </w:pPr>
-      <w:r>
-        <w:t>Aufgabe 3</w:t>
-      </w:r>
-    </w:p>
-    <w:p/>
-    <w:p>
-      <w:pPr>
-        <w:pStyle w:val="berschrift3"/>
-      </w:pPr>
-      <w:r>
-        <w:t>a)</w:t>
-      </w:r>
-    </w:p>
-    <w:p>
-      <w:pPr>
-        <w:rPr>
-          <w:b/>
-        </w:rPr>
-      </w:pPr>
-      <w:r>
-        <w:rPr>
-          <w:b/>
-        </w:rPr>
-        <w:t>Lösungsort:</w:t>
-      </w:r>
-    </w:p>
-    <w:p>
-      <w:proofErr w:type="spellStart"/>
-      <w:r>
-        <w:t>Inventory.</w:t>
-      </w:r>
-      <w:r>
-        <w:t>h</w:t>
-      </w:r>
-      <w:proofErr w:type="spellEnd"/>
-      <w:r>
-        <w:t xml:space="preserve"> in der </w:t>
-      </w:r>
-      <w:proofErr w:type="spellStart"/>
-      <w:proofErr w:type="gramStart"/>
-      <w:r>
-        <w:t>sortInv</w:t>
-      </w:r>
-      <w:proofErr w:type="spellEnd"/>
-      <w:r>
-        <w:t>(</w:t>
-      </w:r>
-      <w:proofErr w:type="gramEnd"/>
-      <w:r>
-        <w:t>)-Funktion.</w:t>
-      </w:r>
-    </w:p>
-    <w:p/>
-    <w:p>
-      <w:pPr>
-        <w:rPr>
-          <w:b/>
-        </w:rPr>
-      </w:pPr>
-      <w:r>
-        <w:rPr>
-          <w:b/>
-        </w:rPr>
-        <w:t>Weitere Informationen:</w:t>
-      </w:r>
-    </w:p>
-    <w:p>
-      <w:r>
-        <w:t>-/-</w:t>
-      </w:r>
-    </w:p>
-    <w:p/>
-    <w:p>
-      <w:pPr>
-        <w:pStyle w:val="berschrift3"/>
-      </w:pPr>
-      <w:r>
-        <w:t>b)</w:t>
-      </w:r>
-    </w:p>
-    <w:p>
-      <w:pPr>
-        <w:rPr>
-          <w:b/>
-        </w:rPr>
-      </w:pPr>
-      <w:r>
-        <w:rPr>
-          <w:b/>
-        </w:rPr>
-        <w:t>Lösungsort:</w:t>
-      </w:r>
-    </w:p>
-    <w:p>
-      <w:proofErr w:type="spellStart"/>
-      <w:r>
-        <w:t>Inventory.h</w:t>
-      </w:r>
-      <w:proofErr w:type="spellEnd"/>
-      <w:r>
-        <w:t xml:space="preserve"> in der </w:t>
-      </w:r>
-      <w:proofErr w:type="spellStart"/>
-      <w:proofErr w:type="gramStart"/>
-      <w:r>
-        <w:t>createDemoInv</w:t>
-      </w:r>
-      <w:proofErr w:type="spellEnd"/>
-      <w:r>
-        <w:t>(</w:t>
-      </w:r>
-      <w:proofErr w:type="gramEnd"/>
-      <w:r>
-        <w:t>)-Funktion</w:t>
-      </w:r>
-      <w:r>
-        <w:t>.</w:t>
-      </w:r>
-    </w:p>
-    <w:p>
-      <w:proofErr w:type="spellStart"/>
-      <w:r>
-        <w:t>Inventory.h</w:t>
-      </w:r>
-      <w:proofErr w:type="spellEnd"/>
-      <w:r>
-        <w:t xml:space="preserve"> in </w:t>
-      </w:r>
-      <w:proofErr w:type="gramStart"/>
-      <w:r>
-        <w:t>Update(</w:t>
-      </w:r>
-      <w:proofErr w:type="gramEnd"/>
-      <w:r>
-        <w:t>) unter de</w:t>
-      </w:r>
-      <w:r>
-        <w:t>m Kommentar „</w:t>
-      </w:r>
-      <w:proofErr w:type="spellStart"/>
-      <w:r>
-        <w:t>Sort</w:t>
-      </w:r>
-      <w:proofErr w:type="spellEnd"/>
-      <w:r>
-        <w:t xml:space="preserve"> </w:t>
-      </w:r>
-      <w:proofErr w:type="spellStart"/>
-      <w:r>
-        <w:t>buttons</w:t>
-      </w:r>
-      <w:proofErr w:type="spellEnd"/>
-      <w:r>
-        <w:t>“.</w:t>
-      </w:r>
-    </w:p>
-    <w:p>
-      <w:r>
-        <w:t xml:space="preserve">In der </w:t>
-      </w:r>
-      <w:proofErr w:type="gramStart"/>
-      <w:r>
-        <w:t>Draw(</w:t>
-      </w:r>
-      <w:proofErr w:type="gramEnd"/>
-      <w:r>
-        <w:t xml:space="preserve">)-Funktion der </w:t>
-      </w:r>
-      <w:proofErr w:type="spellStart"/>
-      <w:r>
-        <w:t>Inventory</w:t>
-      </w:r>
-      <w:proofErr w:type="spellEnd"/>
-      <w:r>
-        <w:t>-Klasse wird das Inventar visualisiert</w:t>
-      </w:r>
-      <w:r>
-        <w:t>.</w:t>
-      </w:r>
-    </w:p>
-    <w:p/>
-    <w:p>
-      <w:pPr>
-        <w:rPr>
-          <w:b/>
-        </w:rPr>
-      </w:pPr>
-      <w:r>
-        <w:rPr>
-          <w:b/>
-        </w:rPr>
-        <w:t>Weitere Informationen:</w:t>
-      </w:r>
-    </w:p>
-    <w:p>
-      <w:r>
-        <w:lastRenderedPageBreak/>
-        <w:t xml:space="preserve">Die Sortierfunktionen können im Inventar-UI </w:t>
-      </w:r>
-      <w:r>
-        <w:t>mit den Tasten links neben de</w:t>
-      </w:r>
-      <w:r>
-        <w:t>m</w:t>
-      </w:r>
-      <w:r>
-        <w:t xml:space="preserve"> Schließen-</w:t>
-      </w:r>
-      <w:r>
-        <w:t>Button</w:t>
-      </w:r>
-      <w:r>
-        <w:t xml:space="preserve"> verwendet werden. </w:t>
-      </w:r>
-      <w:r>
-        <w:t xml:space="preserve">„W“ sortiert nach Gewicht, „$“ nach Preis und „N“ </w:t>
-      </w:r>
-      <w:proofErr w:type="gramStart"/>
-      <w:r>
-        <w:t xml:space="preserve">nach </w:t>
-      </w:r>
-      <w:r>
-        <w:t>Name</w:t>
-      </w:r>
-      <w:proofErr w:type="gramEnd"/>
-      <w:r>
-        <w:t>.</w:t>
-      </w:r>
-      <w:r>
-        <w:t xml:space="preserve"> Für das Sortieren wird</w:t>
-      </w:r>
-      <w:r>
-        <w:t xml:space="preserve"> bei jeder Aktivierung zwischen auf- und absteigend um</w:t>
-      </w:r>
-      <w:r>
-        <w:t>geschalte</w:t>
-      </w:r>
-      <w:r>
-        <w:t>t</w:t>
-      </w:r>
-      <w:r>
-        <w:t>, was durch die wechselnden Farben der</w:t>
-      </w:r>
-      <w:r>
-        <w:t xml:space="preserve"> Buttons</w:t>
-      </w:r>
-      <w:r>
-        <w:t xml:space="preserve"> gekennzeichnet wird.</w:t>
-      </w:r>
-      <w:r>
-        <w:t xml:space="preserve"> Wird ein blauer Button angeklickt, wird aufsteigend sortiert; wird ein grüner Button angeklickt, wird absteigend sortiert.</w:t>
-      </w:r>
-    </w:p>
-    <w:p>
-      <w:r>
-        <w:t xml:space="preserve">Ein Inventar zur Demonstration dieser Funktion kann mit der Taste „U“ generiert werden, wenn das Inventar geöffnet ist. Hierbei sollte beachtet werden, dass beim Benutzen dieser Funktion der </w:t>
-      </w:r>
-      <w:r>
-        <w:t xml:space="preserve">alte </w:t>
-      </w:r>
-      <w:r>
-        <w:t>Inhalt des Inventars überschrieben wird.</w:t>
-      </w:r>
-    </w:p>
-    <w:p/>
-    <w:p>
-      <w:pPr>
-        <w:pStyle w:val="berschrift2"/>
-      </w:pPr>
-      <w:r>
-        <w:t>Aufgabe 4</w:t>
-      </w:r>
-    </w:p>
-    <w:p/>
-    <w:p>
-      <w:pPr>
-        <w:rPr>
-          <w:b/>
-        </w:rPr>
-      </w:pPr>
-      <w:r>
-        <w:rPr>
-          <w:b/>
-        </w:rPr>
-        <w:t>Lösungsort:</w:t>
-      </w:r>
-    </w:p>
-    <w:p>
-      <w:r>
-        <w:t xml:space="preserve">In der </w:t>
-      </w:r>
-      <w:proofErr w:type="spellStart"/>
-      <w:r>
-        <w:t>MapManager</w:t>
-      </w:r>
-      <w:proofErr w:type="spellEnd"/>
-      <w:r>
-        <w:t>-Klasse in den Funktionen, die in der Header-Datei mit dem Kommentar „</w:t>
-      </w:r>
-      <w:proofErr w:type="spellStart"/>
-      <w:r>
-        <w:t>For</w:t>
-      </w:r>
-      <w:proofErr w:type="spellEnd"/>
-      <w:r>
-        <w:t xml:space="preserve"> A* </w:t>
-      </w:r>
-      <w:proofErr w:type="spellStart"/>
-      <w:r>
-        <w:t>algorithm</w:t>
-      </w:r>
-      <w:proofErr w:type="spellEnd"/>
-      <w:r>
-        <w:t>“ gekennzeichnet sind.</w:t>
-      </w:r>
-    </w:p>
-    <w:p/>
-    <w:p>
-      <w:pPr>
-        <w:rPr>
-          <w:b/>
-        </w:rPr>
-      </w:pPr>
-      <w:r>
-        <w:rPr>
-          <w:b/>
-        </w:rPr>
-        <w:t>Weitere Informationen:</w:t>
-      </w:r>
-    </w:p>
-    <w:p>
-      <w:r>
-        <w:t>-/-</w:t>
-      </w:r>
-    </w:p>
-    <w:p>
-      <w:pPr>
-        <w:pStyle w:val="berschrift2"/>
-      </w:pPr>
-      <w:r>
-        <w:t>Aufgabe 5</w:t>
-      </w:r>
-    </w:p>
-    <w:p/>
-    <w:p>
-      <w:pPr>
-        <w:pStyle w:val="berschrift3"/>
-      </w:pPr>
-      <w:r>
-        <w:t>a)</w:t>
-      </w:r>
-    </w:p>
-    <w:p>
-      <w:pPr>
-        <w:rPr>
-          <w:b/>
-        </w:rPr>
-      </w:pPr>
-      <w:r>
-        <w:rPr>
-          <w:b/>
-        </w:rPr>
-        <w:t>Lösungsort</w:t>
-      </w:r>
-      <w:r>
-        <w:rPr>
-          <w:b/>
-        </w:rPr>
-        <w:t>:</w:t>
-      </w:r>
-    </w:p>
-    <w:p>
-      <w:r>
-        <w:t xml:space="preserve">Für 1.: Geschieht im Konstruktor der </w:t>
-      </w:r>
-      <w:proofErr w:type="spellStart"/>
-      <w:r>
-        <w:t>MapManager</w:t>
-      </w:r>
-      <w:proofErr w:type="spellEnd"/>
-      <w:r>
-        <w:t xml:space="preserve">-Klasse unter </w:t>
-      </w:r>
-      <w:proofErr w:type="spellStart"/>
-      <w:proofErr w:type="gramStart"/>
-      <w:r>
-        <w:t>spawnPlayer</w:t>
-      </w:r>
-      <w:proofErr w:type="spellEnd"/>
-      <w:r>
-        <w:t>(</w:t>
-      </w:r>
-      <w:proofErr w:type="gramEnd"/>
+        <w:t>autoTraverse</w:t>
+      </w:r>
+      <w:proofErr w:type="spellEnd"/>
+      <w:r>
+        <w:t>() (</w:t>
+      </w:r>
+      <w:proofErr w:type="spellStart"/>
+      <w:r>
+        <w:t>drawPathIndicator</w:t>
+      </w:r>
+      <w:proofErr w:type="spellEnd"/>
+      <w:r>
+        <w:t xml:space="preserve"> wird auf wahr gesetzt</w:t>
+      </w:r>
+      <w:r>
+        <w:t xml:space="preserve"> und in Tile.cpp gezeichnet</w:t>
+      </w:r>
       <w:r>
         <w:t>).</w:t>
       </w:r>
     </w:p>
     <w:p>
       <w:r>
-        <w:t xml:space="preserve">Für 6.: Geschieht in </w:t>
-      </w:r>
-      <w:proofErr w:type="spellStart"/>
-      <w:proofErr w:type="gramStart"/>
-      <w:r>
-        <w:t>MapManager</w:t>
-      </w:r>
-      <w:proofErr w:type="spellEnd"/>
-      <w:r>
-        <w:t>::</w:t>
-      </w:r>
-      <w:proofErr w:type="spellStart"/>
-      <w:proofErr w:type="gramEnd"/>
-      <w:r>
-        <w:t>autoTraverse</w:t>
-      </w:r>
-      <w:proofErr w:type="spellEnd"/>
-      <w:r>
-        <w:t>();</w:t>
-      </w:r>
-    </w:p>
-    <w:p>
-      <w:r>
-        <w:t>Für den Rest: Siehe die Lösungsorte der</w:t>
-      </w:r>
-      <w:r>
-        <w:t xml:space="preserve"> vorherigen</w:t>
-      </w:r>
-      <w:r>
-        <w:t xml:space="preserve"> Aufgaben</w:t>
-      </w:r>
-    </w:p>
-    <w:p/>
-    <w:p>
-      <w:pPr>
-        <w:rPr>
-          <w:b/>
-        </w:rPr>
-      </w:pPr>
-      <w:r>
-        <w:rPr>
-          <w:b/>
-        </w:rPr>
-        <w:t>Weitere Informationen:</w:t>
-      </w:r>
-    </w:p>
-    <w:p>
-      <w:r>
-        <w:t>Die Taste zum Aktivieren der automatischen Traversierung ist „K“</w:t>
-      </w:r>
-    </w:p>
-    <w:p/>
-    <w:p>
-      <w:pPr>
-        <w:pStyle w:val="berschrift3"/>
-      </w:pPr>
-      <w:r>
-        <w:t>Traversierung von Hand:</w:t>
-      </w:r>
-    </w:p>
-    <w:p/>
-    <w:p>
-      <w:pPr>
-        <w:rPr>
-          <w:b/>
-        </w:rPr>
-      </w:pPr>
-      <w:r>
-        <w:rPr>
-          <w:b/>
-        </w:rPr>
-        <w:t>Lösungsort:</w:t>
-      </w:r>
-    </w:p>
-    <w:p>
-      <w:r>
-        <w:t xml:space="preserve">Für 1.: Geschieht in </w:t>
-      </w:r>
-      <w:proofErr w:type="spellStart"/>
-      <w:proofErr w:type="gramStart"/>
-      <w:r>
-        <w:t>MapManager</w:t>
-      </w:r>
-      <w:proofErr w:type="spellEnd"/>
-      <w:r>
-        <w:t>::</w:t>
-      </w:r>
-      <w:proofErr w:type="gramEnd"/>
-      <w:r>
-        <w:t xml:space="preserve">Draw() unter dem Kommentar „Draw </w:t>
-      </w:r>
-      <w:proofErr w:type="spellStart"/>
-      <w:r>
-        <w:t>player</w:t>
-      </w:r>
-      <w:proofErr w:type="spellEnd"/>
-      <w:r>
-        <w:t>“.</w:t>
-      </w:r>
-    </w:p>
-    <w:p>
-      <w:r>
-        <w:t>Für den Rest: Siehe die Lösungsorte der vorherigen Aufgaben</w:t>
-      </w:r>
-    </w:p>
-    <w:p/>
-    <w:p>
-      <w:pPr>
-        <w:rPr>
-          <w:b/>
-        </w:rPr>
-      </w:pPr>
-      <w:r>
-        <w:rPr>
-          <w:b/>
-        </w:rPr>
-        <w:t>Weitere Informationen:</w:t>
-      </w:r>
-    </w:p>
-    <w:p>
-      <w:r>
-        <w:lastRenderedPageBreak/>
-        <w:t>-/-</w:t>
-      </w:r>
-    </w:p>
-    <w:p/>
-    <w:p>
-      <w:pPr>
-        <w:pStyle w:val="berschrift3"/>
-      </w:pPr>
-      <w:r>
-        <w:t xml:space="preserve">Traversierung mittels </w:t>
-      </w:r>
-      <w:proofErr w:type="spellStart"/>
-      <w:r>
-        <w:t>pathfinding</w:t>
-      </w:r>
-      <w:proofErr w:type="spellEnd"/>
-      <w:r>
-        <w:t xml:space="preserve"> Algorithmus</w:t>
-      </w:r>
-    </w:p>
-    <w:p/>
-    <w:p>
-      <w:pPr>
-        <w:rPr>
-          <w:b/>
-        </w:rPr>
-      </w:pPr>
-      <w:r>
-        <w:rPr>
-          <w:b/>
-        </w:rPr>
-        <w:t>Lösungsort:</w:t>
-      </w:r>
-    </w:p>
-    <w:p>
-      <w:r>
-        <w:t>Für 1.</w:t>
-      </w:r>
-      <w:r>
-        <w:t xml:space="preserve">: Geschieht </w:t>
-      </w:r>
-      <w:r>
-        <w:t xml:space="preserve">in </w:t>
-      </w:r>
-      <w:proofErr w:type="spellStart"/>
-      <w:proofErr w:type="gramStart"/>
-      <w:r>
-        <w:t>MapManager</w:t>
-      </w:r>
-      <w:proofErr w:type="spellEnd"/>
-      <w:r>
-        <w:t>::</w:t>
-      </w:r>
-      <w:proofErr w:type="spellStart"/>
-      <w:proofErr w:type="gramEnd"/>
-      <w:r>
-        <w:t>autoTraverse</w:t>
-      </w:r>
-      <w:proofErr w:type="spellEnd"/>
-      <w:r>
-        <w:t>()</w:t>
-      </w:r>
-      <w:r>
-        <w:t xml:space="preserve"> (</w:t>
-      </w:r>
-      <w:proofErr w:type="spellStart"/>
-      <w:r>
-        <w:t>drawPathIndicator</w:t>
-      </w:r>
-      <w:proofErr w:type="spellEnd"/>
-      <w:r>
-        <w:t xml:space="preserve"> wird auf wahr gesetzt)</w:t>
-      </w:r>
-      <w:r>
-        <w:t>.</w:t>
-      </w:r>
-    </w:p>
-    <w:p>
-      <w:r>
-        <w:t>Für 2.</w:t>
+        <w:t xml:space="preserve">Für 2.: </w:t>
+      </w:r>
+      <w:r>
+        <w:t xml:space="preserve">Geschieht </w:t>
       </w:r>
       <w:bookmarkStart w:id="0" w:name="_GoBack"/>
       <w:bookmarkEnd w:id="0"/>
       <w:r>
-        <w:t xml:space="preserve">: </w:t>
-      </w:r>
-      <w:r>
-        <w:t xml:space="preserve">Geschieht automatisch in </w:t>
+        <w:t xml:space="preserve">in </w:t>
       </w:r>
       <w:proofErr w:type="spellStart"/>
       <w:r>
@@ -2037,6 +2195,32 @@
       <w:proofErr w:type="spellStart"/>
       <w:proofErr w:type="gramStart"/>
       <w:r>
+        <w:t>Inventory</w:t>
+      </w:r>
+      <w:proofErr w:type="spellEnd"/>
+      <w:r>
+        <w:t>::</w:t>
+      </w:r>
+      <w:proofErr w:type="spellStart"/>
+      <w:proofErr w:type="gramEnd"/>
+      <w:r>
+        <w:t>addItem</w:t>
+      </w:r>
+      <w:proofErr w:type="spellEnd"/>
+      <w:r>
+        <w:t>()</w:t>
+      </w:r>
+      <w:r>
+        <w:t>.</w:t>
+      </w:r>
+    </w:p>
+    <w:p>
+      <w:r>
+        <w:t xml:space="preserve">Für 4.: Geschieht in </w:t>
+      </w:r>
+      <w:proofErr w:type="spellStart"/>
+      <w:proofErr w:type="gramStart"/>
+      <w:r>
         <w:t>MapManager</w:t>
       </w:r>
       <w:proofErr w:type="spellEnd"/>
@@ -2046,29 +2230,6 @@
       <w:proofErr w:type="spellStart"/>
       <w:proofErr w:type="gramEnd"/>
       <w:r>
-        <w:t>autoTraverse</w:t>
-      </w:r>
-      <w:proofErr w:type="spellEnd"/>
-      <w:r>
-        <w:t>() (in Arbeit).</w:t>
-      </w:r>
-    </w:p>
-    <w:p>
-      <w:r>
-        <w:t xml:space="preserve">Für 4.: Geschieht in </w:t>
-      </w:r>
-      <w:proofErr w:type="spellStart"/>
-      <w:proofErr w:type="gramStart"/>
-      <w:r>
-        <w:t>MapManager</w:t>
-      </w:r>
-      <w:proofErr w:type="spellEnd"/>
-      <w:r>
-        <w:t>::</w:t>
-      </w:r>
-      <w:proofErr w:type="spellStart"/>
-      <w:proofErr w:type="gramEnd"/>
-      <w:r>
         <w:t>checkWinCondition</w:t>
       </w:r>
       <w:proofErr w:type="spellEnd"/>
@@ -2100,7 +2261,19 @@
       </w:r>
       <w:proofErr w:type="spellEnd"/>
       <w:r>
-        <w:t xml:space="preserve"> durch die Spielfigur wird dadurch visualisiert, dass sie sich jeden Frame um ein </w:t>
+        <w:t xml:space="preserve"> wird </w:t>
+      </w:r>
+      <w:r>
+        <w:t xml:space="preserve">durch die Spielfigur </w:t>
+      </w:r>
+      <w:r>
+        <w:t xml:space="preserve">visualisiert, </w:t>
+      </w:r>
+      <w:r>
+        <w:t>indem</w:t>
+      </w:r>
+      <w:r>
+        <w:t xml:space="preserve"> sie sich jeden Frame um ein </w:t>
       </w:r>
       <w:proofErr w:type="spellStart"/>
       <w:r>

</xml_diff>